<commit_message>
zeby usunac folder z pulpity last my commit
</commit_message>
<xml_diff>
--- a/other/AI1-LAB10-SRS-Wiese.docx
+++ b/other/AI1-LAB10-SRS-Wiese.docx
@@ -9,60 +9,42 @@
           <w:lang w:val="en-US"/>
         </w:rPr>
       </w:pPr>
-      <w:proofErr w:type="spellStart"/>
       <w:r>
         <w:rPr>
           <w:lang w:val="en-US"/>
         </w:rPr>
-        <w:t>Specyfikacja</w:t>
-      </w:r>
-      <w:proofErr w:type="spellEnd"/>
-      <w:r>
+        <w:t>Specyfikacja wymagań</w:t>
+      </w:r>
+    </w:p>
+    <w:p>
+      <w:pPr>
+        <w:pStyle w:val="Podtytu"/>
         <w:rPr>
           <w:lang w:val="en-US"/>
         </w:rPr>
-        <w:t xml:space="preserve"> </w:t>
-      </w:r>
-      <w:proofErr w:type="spellStart"/>
+      </w:pPr>
       <w:r>
         <w:rPr>
           <w:lang w:val="en-US"/>
         </w:rPr>
-        <w:t>wymagań</w:t>
-      </w:r>
-      <w:proofErr w:type="spellEnd"/>
-    </w:p>
-    <w:p>
-      <w:pPr>
-        <w:pStyle w:val="Podtytu"/>
+        <w:t>Software Requirements Specification</w:t>
+      </w:r>
+    </w:p>
+    <w:p>
+      <w:pPr>
+        <w:pStyle w:val="Nagwek1"/>
         <w:rPr>
           <w:lang w:val="en-US"/>
         </w:rPr>
       </w:pPr>
+      <w:bookmarkStart w:id="0" w:name="_Toc52991313"/>
       <w:r>
         <w:rPr>
           <w:lang w:val="en-US"/>
         </w:rPr>
-        <w:t>Software Requirements Specification</w:t>
-      </w:r>
-    </w:p>
-    <w:p>
-      <w:pPr>
-        <w:pStyle w:val="Nagwek1"/>
-        <w:rPr>
-          <w:lang w:val="en-US"/>
-        </w:rPr>
-      </w:pPr>
-      <w:bookmarkStart w:id="0" w:name="_Toc52991313"/>
-      <w:proofErr w:type="spellStart"/>
-      <w:r>
-        <w:rPr>
-          <w:lang w:val="en-US"/>
-        </w:rPr>
         <w:t>Wersja</w:t>
       </w:r>
       <w:bookmarkEnd w:id="0"/>
-      <w:proofErr w:type="spellEnd"/>
     </w:p>
     <w:tbl>
       <w:tblPr>
@@ -2710,43 +2692,25 @@
     </w:p>
     <w:p>
       <w:r>
-        <w:t xml:space="preserve">Aplikacja będzie nosić nazwę </w:t>
-      </w:r>
-      <w:proofErr w:type="spellStart"/>
-      <w:r>
-        <w:t>Clocker</w:t>
-      </w:r>
-      <w:proofErr w:type="spellEnd"/>
-      <w:r>
-        <w:t xml:space="preserve">. Jej głównym zadaniem będzie śledzenie roboczogodzin spędzonych przez użytkowników  systemu nad poszczególnymi zadaniami w projekcie. </w:t>
-      </w:r>
-      <w:r>
-        <w:t xml:space="preserve"> Klienci będą mogli być przypisywani do projektów przez Project </w:t>
-      </w:r>
-      <w:proofErr w:type="spellStart"/>
-      <w:r>
-        <w:t>Ownerów</w:t>
-      </w:r>
-      <w:proofErr w:type="spellEnd"/>
-      <w:r>
-        <w:t xml:space="preserve"> gdzie będą oni mieli możliwość uruchamiania i zatrzymywania liczników czasu danego zadania</w:t>
+        <w:t xml:space="preserve">Aplikacja będzie nosić nazwę Clocker. Jej głównym zadaniem będzie śledzenie roboczogodzin spędzonych przez użytkowników  systemu nad poszczególnymi zadaniami w projekcie. </w:t>
+      </w:r>
+      <w:r>
+        <w:t xml:space="preserve"> Klienci będą mogli być przypisywani do projektów przez Project Ownerów gdzie będą oni mieli możliwość uruchamiania i zatrzymywania liczników czasu danego zadania</w:t>
       </w:r>
       <w:r>
         <w:t xml:space="preserve"> </w:t>
       </w:r>
       <w:r>
-        <w:t>(</w:t>
-      </w:r>
-      <w:proofErr w:type="spellStart"/>
-      <w:r>
-        <w:t>timer</w:t>
-      </w:r>
-      <w:proofErr w:type="spellEnd"/>
-      <w:r>
-        <w:t>).</w:t>
-      </w:r>
-      <w:r>
-        <w:t xml:space="preserve"> Takim sposobem pod koniec realizacji przedsięwzięcia PO będą mogli sprawdzić na jakie segmenty pracownicy poświęcili jaką ilość czasu aby móc w przyszłości lepiej zarządzać projektami.</w:t>
+        <w:t>(timer).</w:t>
+      </w:r>
+      <w:r>
+        <w:t xml:space="preserve"> Takim sposobem pod koniec realizacji przedsięwzięcia PO będą mogli sprawdzić na jakie segmenty pracownicy poświęcili jaką ilość czasu</w:t>
+      </w:r>
+      <w:r>
+        <w:t>,</w:t>
+      </w:r>
+      <w:r>
+        <w:t xml:space="preserve"> aby móc w przyszłości lepiej zarządzać projektami.</w:t>
       </w:r>
       <w:r>
         <w:t xml:space="preserve"> </w:t>
@@ -2775,10 +2739,7 @@
     </w:p>
     <w:p>
       <w:r>
-        <w:t>Opisz tu przyjęte standardy I konwencje, znaczenie formatowania.</w:t>
-      </w:r>
-      <w:r>
-        <w:t xml:space="preserve"> (?)</w:t>
+        <w:t>Poprzez skrót PO rozumiany jest Project Owner</w:t>
       </w:r>
     </w:p>
     <w:p>
@@ -2908,15 +2869,7 @@
         <w:t>Administrator</w:t>
       </w:r>
       <w:r>
-        <w:t xml:space="preserve"> (Project </w:t>
-      </w:r>
-      <w:proofErr w:type="spellStart"/>
-      <w:r>
-        <w:t>Owner</w:t>
-      </w:r>
-      <w:proofErr w:type="spellEnd"/>
-      <w:r>
-        <w:t>)</w:t>
+        <w:t xml:space="preserve"> (Project Owner)</w:t>
       </w:r>
     </w:p>
     <w:p>
@@ -3012,23 +2965,13 @@
     </w:p>
     <w:p>
       <w:r>
-        <w:t xml:space="preserve">- </w:t>
-      </w:r>
-      <w:proofErr w:type="spellStart"/>
-      <w:r>
-        <w:t>SQLi</w:t>
-      </w:r>
-      <w:proofErr w:type="spellEnd"/>
-    </w:p>
-    <w:p>
-      <w:r>
-        <w:t xml:space="preserve">- </w:t>
-      </w:r>
-      <w:proofErr w:type="spellStart"/>
-      <w:r>
-        <w:t>Node</w:t>
-      </w:r>
-      <w:proofErr w:type="spellEnd"/>
+        <w:t>- SQLi</w:t>
+      </w:r>
+    </w:p>
+    <w:p>
+      <w:r>
+        <w:t>- Node</w:t>
+      </w:r>
       <w:r>
         <w:t xml:space="preserve"> (utworzenie środowiska programistycznego)</w:t>
       </w:r>
@@ -3059,15 +3002,7 @@
         <w:t>Do poprawnego korzystania z końcowego produktu wymagana jest jedynie przeglądarka internetowa co automatycznie poszerza grono odbiorców oraz zdejmuje ograniczenia występujące w natywnych aplikacjach danych platform.</w:t>
       </w:r>
       <w:r>
-        <w:t xml:space="preserve"> Do poprawnego </w:t>
-      </w:r>
-      <w:proofErr w:type="spellStart"/>
-      <w:r>
-        <w:t>hostowania</w:t>
-      </w:r>
-      <w:proofErr w:type="spellEnd"/>
-      <w:r>
-        <w:t xml:space="preserve"> aplikacji potrzebny będzie serwer Apache oraz lokalna baza danych, co dostarcza pakiet XAMPP</w:t>
+        <w:t xml:space="preserve"> Do poprawnego hostowania aplikacji potrzebny będzie serwer Apache oraz lokalna baza danych, co dostarcza pakiet XAMPP</w:t>
       </w:r>
       <w:r>
         <w:t>.</w:t>
@@ -3112,28 +3047,31 @@
       </w:pPr>
       <w:bookmarkStart w:id="14" w:name="_Toc52991327"/>
       <w:r>
-        <w:t xml:space="preserve">3.x </w:t>
+        <w:t>3.</w:t>
+      </w:r>
+      <w:r>
+        <w:t>1</w:t>
+      </w:r>
+      <w:r>
+        <w:t xml:space="preserve"> </w:t>
       </w:r>
       <w:r>
         <w:t xml:space="preserve">Funkcjonalność </w:t>
       </w:r>
-      <w:r>
-        <w:t>XYZ</w:t>
-      </w:r>
       <w:bookmarkEnd w:id="14"/>
-    </w:p>
-    <w:p>
-      <w:r>
-        <w:t xml:space="preserve">Należy podać </w:t>
-      </w:r>
-      <w:r>
-        <w:t xml:space="preserve">nazwę funkcji w kilku słowach, na przykład „3.1 </w:t>
-      </w:r>
-      <w:r>
-        <w:t>Zarządzanie produktami</w:t>
-      </w:r>
-      <w:r>
-        <w:t xml:space="preserve">”. </w:t>
+      <w:r>
+        <w:t>Logowanie/Rejestracja</w:t>
+      </w:r>
+    </w:p>
+    <w:p>
+      <w:r>
+        <w:t>Została zaimplementowana funkcjonalność pozwalająca na sprawne logowanie się użytkowników jak i ró</w:t>
+      </w:r>
+      <w:r>
+        <w:t>w</w:t>
+      </w:r>
+      <w:r>
+        <w:t>nież ich rejestrację.</w:t>
       </w:r>
     </w:p>
     <w:p>
@@ -3142,7 +3080,13 @@
       </w:pPr>
       <w:bookmarkStart w:id="15" w:name="_Toc52991328"/>
       <w:r>
-        <w:t xml:space="preserve">3.x.1 </w:t>
+        <w:t>3.</w:t>
+      </w:r>
+      <w:r>
+        <w:t>1</w:t>
+      </w:r>
+      <w:r>
+        <w:t xml:space="preserve">.1 </w:t>
       </w:r>
       <w:r>
         <w:t>Opis</w:t>
@@ -3151,10 +3095,7 @@
     </w:p>
     <w:p>
       <w:r>
-        <w:t>Należy podać krótki opis funkcjonalności i wskazać</w:t>
-      </w:r>
-      <w:r>
-        <w:t>, czy ma ona wysoki, średni czy niski priorytet.</w:t>
+        <w:t>Po zalogowaniu treść aplikacji jest zależna od typu konta użytkownika.</w:t>
       </w:r>
     </w:p>
     <w:p>
@@ -3163,7 +3104,13 @@
       </w:pPr>
       <w:bookmarkStart w:id="16" w:name="_Toc52991329"/>
       <w:r>
-        <w:t xml:space="preserve">3.x.2 </w:t>
+        <w:t>3.</w:t>
+      </w:r>
+      <w:r>
+        <w:t>1</w:t>
+      </w:r>
+      <w:r>
+        <w:t xml:space="preserve">.2 </w:t>
       </w:r>
       <w:r>
         <w:t>Wymagania funkcjonalne</w:t>
@@ -3172,30 +3119,305 @@
     </w:p>
     <w:p>
       <w:r>
-        <w:t xml:space="preserve">Należy wymienić szczegółowe wymagania funkcjonalne związane z tą funkcjonalnością. Są to możliwości oprogramowania wymagane, </w:t>
-      </w:r>
-      <w:r>
-        <w:t xml:space="preserve">aby użytkownik mógł wykonać </w:t>
-      </w:r>
-      <w:r>
-        <w:t xml:space="preserve">dany </w:t>
-      </w:r>
-      <w:r>
-        <w:t xml:space="preserve">przypadek użycia. Opisać, jak produkt powinien reagować na przewidywane błędy oraz nieprawidłowe dane wejściowe i </w:t>
-      </w:r>
-      <w:r>
-        <w:t>zachowania</w:t>
-      </w:r>
-      <w:r>
-        <w:t xml:space="preserve">. </w:t>
-      </w:r>
-      <w:r>
-        <w:t>Każde wymaganie funkcjonalne powinno zostać unikalnie oznaczone</w:t>
+        <w:t>Po zalogowaniu na serwerze jest tworzona sesja użytkownika, na której opiera się późniejsza komunikacja klienta z serwerem.</w:t>
+      </w:r>
+    </w:p>
+    <w:p>
+      <w:pPr>
+        <w:pStyle w:val="Nagwek2"/>
+      </w:pPr>
+      <w:r>
+        <w:t>3.</w:t>
+      </w:r>
+      <w:r>
+        <w:t>2</w:t>
+      </w:r>
+      <w:r>
+        <w:t xml:space="preserve"> Funkcjonalność </w:t>
+      </w:r>
+      <w:r>
+        <w:t>Zarządzanie projektami, klientami oraz grupami użytkowników</w:t>
+      </w:r>
+    </w:p>
+    <w:p>
+      <w:r>
+        <w:t>Została zaimplementowana funkcjonalność zarządzania projektami, klientami oraz grupami użytkowników.</w:t>
+      </w:r>
+    </w:p>
+    <w:p>
+      <w:pPr>
+        <w:pStyle w:val="Nagwek3"/>
+      </w:pPr>
+      <w:r>
+        <w:lastRenderedPageBreak/>
+        <w:t>3.</w:t>
+      </w:r>
+      <w:r>
+        <w:t>2</w:t>
+      </w:r>
+      <w:r>
+        <w:t>.1 Opis</w:t>
+      </w:r>
+    </w:p>
+    <w:p>
+      <w:r>
+        <w:t>Funkcjonalność polega na możliwości dodania projektu</w:t>
+      </w:r>
+      <w:r>
+        <w:t xml:space="preserve"> wraz z klientem</w:t>
+      </w:r>
+      <w:r>
+        <w:t xml:space="preserve"> oraz przypisaniu mu grupy, do której również można przypisywać użytkowników (de</w:t>
+      </w:r>
+      <w:r>
+        <w:t>v</w:t>
+      </w:r>
+      <w:r>
+        <w:t>eloperzy itp…)</w:t>
+      </w:r>
+    </w:p>
+    <w:p>
+      <w:pPr>
+        <w:pStyle w:val="Nagwek3"/>
+      </w:pPr>
+      <w:r>
+        <w:t>3.</w:t>
+      </w:r>
+      <w:r>
+        <w:t>2</w:t>
+      </w:r>
+      <w:r>
+        <w:t>.2 Wymagania funkcjonalne</w:t>
+      </w:r>
+    </w:p>
+    <w:p>
+      <w:r>
+        <w:t>Po dodaniu któregokolwiek z wyżej wymienionych elementów po stronie klienta, baza danych jest aktualizowana.</w:t>
+      </w:r>
+    </w:p>
+    <w:p>
+      <w:pPr>
+        <w:pStyle w:val="Nagwek2"/>
+      </w:pPr>
+      <w:r>
+        <w:t>3.</w:t>
+      </w:r>
+      <w:r>
+        <w:t>3</w:t>
+      </w:r>
+      <w:r>
+        <w:t xml:space="preserve"> Funkcjonalność </w:t>
+      </w:r>
+      <w:r>
+        <w:t>Dodawanie zadań</w:t>
+      </w:r>
+    </w:p>
+    <w:p>
+      <w:r>
+        <w:t xml:space="preserve">Została zaimplementowana funkcjonalność pozwalająca na </w:t>
+      </w:r>
+      <w:r>
+        <w:t>dodawanie zadań do wcześniej utworzonych projektów.</w:t>
+      </w:r>
+    </w:p>
+    <w:p>
+      <w:pPr>
+        <w:pStyle w:val="Nagwek3"/>
+      </w:pPr>
+      <w:r>
+        <w:t>3.</w:t>
+      </w:r>
+      <w:r>
+        <w:t>3</w:t>
+      </w:r>
+      <w:r>
+        <w:t>.1 Opis</w:t>
+      </w:r>
+    </w:p>
+    <w:p>
+      <w:r>
+        <w:t xml:space="preserve">Użytkownik może dodać do konkretnego projektu zadanie, które następnie może zostać wykonywane przez przypisanych do grupy projektu </w:t>
+      </w:r>
+      <w:r>
+        <w:t xml:space="preserve">na przykład </w:t>
+      </w:r>
+      <w:r>
+        <w:t>developerów</w:t>
       </w:r>
       <w:r>
         <w:t>.</w:t>
       </w:r>
     </w:p>
+    <w:p>
+      <w:pPr>
+        <w:pStyle w:val="Nagwek3"/>
+      </w:pPr>
+      <w:r>
+        <w:t>3.</w:t>
+      </w:r>
+      <w:r>
+        <w:t>3</w:t>
+      </w:r>
+      <w:r>
+        <w:t>.2 Wymagania funkcjonalne</w:t>
+      </w:r>
+    </w:p>
+    <w:p>
+      <w:r>
+        <w:t>Baza danych otrzymuje aktualizacje każdorazowo po dodaniu zadania do projektu.</w:t>
+      </w:r>
+    </w:p>
+    <w:p>
+      <w:pPr>
+        <w:pStyle w:val="Nagwek2"/>
+      </w:pPr>
+      <w:r>
+        <w:t>3.</w:t>
+      </w:r>
+      <w:r>
+        <w:t>4</w:t>
+      </w:r>
+      <w:r>
+        <w:t xml:space="preserve"> Funkcjonalność </w:t>
+      </w:r>
+      <w:r>
+        <w:t>Zarządzanie czasem zadania</w:t>
+      </w:r>
+    </w:p>
+    <w:p>
+      <w:r>
+        <w:t xml:space="preserve">Została zaimplementowana funkcjonalność pozwalająca na sprawne </w:t>
+      </w:r>
+      <w:r>
+        <w:t>obserwowanie czasu jaki został poświęcony dotychczas na konkretne zadanie w konkretnym projekcie.</w:t>
+      </w:r>
+    </w:p>
+    <w:p>
+      <w:pPr>
+        <w:pStyle w:val="Nagwek3"/>
+      </w:pPr>
+      <w:r>
+        <w:t>3.</w:t>
+      </w:r>
+      <w:r>
+        <w:t>4</w:t>
+      </w:r>
+      <w:r>
+        <w:t>.1 Opis</w:t>
+      </w:r>
+    </w:p>
+    <w:p>
+      <w:r>
+        <w:t xml:space="preserve">Po </w:t>
+      </w:r>
+      <w:r>
+        <w:t>dodaniu zadania użytkownicy mogą wystartować z nim związany czasomierz. W trakcie wykonywania zadania użytkownicy powinni</w:t>
+      </w:r>
+      <w:r>
+        <w:t xml:space="preserve"> wznowić konkretny czasomierz a po zakończonej pracy nad danym zagadnieniem go zatrzymać.</w:t>
+      </w:r>
+    </w:p>
+    <w:p>
+      <w:pPr>
+        <w:pStyle w:val="Nagwek3"/>
+      </w:pPr>
+      <w:r>
+        <w:t>3.</w:t>
+      </w:r>
+      <w:r>
+        <w:t>4</w:t>
+      </w:r>
+      <w:r>
+        <w:t>.2 Wymagania funkcjonalne</w:t>
+      </w:r>
+    </w:p>
+    <w:p>
+      <w:r>
+        <w:t xml:space="preserve">Czas jest aktualizowany </w:t>
+      </w:r>
+      <w:r>
+        <w:t xml:space="preserve">w bazie danych </w:t>
+      </w:r>
+      <w:r>
+        <w:t>każdorazowo przy akcji wznawiania lub zatrzymywania czasomierza.</w:t>
+      </w:r>
+    </w:p>
+    <w:p>
+      <w:pPr>
+        <w:pStyle w:val="Nagwek2"/>
+      </w:pPr>
+      <w:r>
+        <w:t>3.</w:t>
+      </w:r>
+      <w:r>
+        <w:t>5</w:t>
+      </w:r>
+      <w:r>
+        <w:t xml:space="preserve"> Funkcjonalność </w:t>
+      </w:r>
+      <w:r>
+        <w:t>Serwowanie treści zależnej od typu konta użytkownika</w:t>
+      </w:r>
+    </w:p>
+    <w:p>
+      <w:r>
+        <w:t xml:space="preserve">Została zaimplementowana funkcjonalność pozwalająca </w:t>
+      </w:r>
+      <w:r>
+        <w:t>serwowanie różnych funkcji zależnie od typu konta zalogowanego użytkownika</w:t>
+      </w:r>
+    </w:p>
+    <w:p>
+      <w:pPr>
+        <w:pStyle w:val="Nagwek3"/>
+      </w:pPr>
+      <w:r>
+        <w:t>3.</w:t>
+      </w:r>
+      <w:r>
+        <w:t>5</w:t>
+      </w:r>
+      <w:r>
+        <w:t>.1 Opis</w:t>
+      </w:r>
+    </w:p>
+    <w:p>
+      <w:r>
+        <w:t xml:space="preserve">Po </w:t>
+      </w:r>
+      <w:r>
+        <w:t xml:space="preserve">zalogowaniu treść aplikacji jest dobierana zależnie od typu konta zalogowanego użytkownika (Admin, użytkownik) oraz od przynależności do projektów (Użytkownik widzi tylko te projekty, do których został wcześniej przypisany). </w:t>
+      </w:r>
+    </w:p>
+    <w:p>
+      <w:pPr>
+        <w:pStyle w:val="Nagwek3"/>
+      </w:pPr>
+      <w:r>
+        <w:t>3.</w:t>
+      </w:r>
+      <w:r>
+        <w:t>5</w:t>
+      </w:r>
+      <w:r>
+        <w:t>.2 Wymagania funkcjonalne</w:t>
+      </w:r>
+    </w:p>
+    <w:p>
+      <w:r>
+        <w:t xml:space="preserve">W plikach sesji na serwerze przetrzymywany jest typ konta użytkownika co pozwala na dynamiczne wyświetlanie treści </w:t>
+      </w:r>
+      <w:r>
+        <w:t>po stronie klienta</w:t>
+      </w:r>
+      <w:r>
+        <w:t>.</w:t>
+      </w:r>
+    </w:p>
+    <w:p/>
+    <w:p/>
+    <w:p/>
+    <w:p/>
     <w:p>
       <w:pPr>
         <w:pStyle w:val="Nagwek1"/>
@@ -3245,16 +3467,57 @@
     </w:p>
     <w:p>
       <w:r>
-        <w:t>Model</w:t>
-      </w:r>
-      <w:r>
-        <w:t xml:space="preserve"> danych jest wizualną reprezentacją obiektów danych i zbiorów, które system będzie przetwarzał, oraz relacji między nimi. Istnieje wiele notacji do modelowania danych, w tym diagramy </w:t>
-      </w:r>
-      <w:r>
-        <w:t>ERD.</w:t>
-      </w:r>
-      <w:r>
-        <w:t xml:space="preserve"> To nie to samo, co implementacyjny model danych, który zostanie zrealizowany w postaci projektu bazy danych.</w:t>
+        <w:rPr>
+          <w:noProof/>
+        </w:rPr>
+        <w:drawing>
+          <wp:inline distT="0" distB="0" distL="0" distR="0" wp14:anchorId="64E35B60" wp14:editId="27905B5B">
+            <wp:extent cx="6645910" cy="3688080"/>
+            <wp:effectExtent l="0" t="0" r="2540" b="7620"/>
+            <wp:docPr id="1" name="Obraz 1"/>
+            <wp:cNvGraphicFramePr>
+              <a:graphicFrameLocks xmlns:a="http://schemas.openxmlformats.org/drawingml/2006/main" noChangeAspect="1"/>
+            </wp:cNvGraphicFramePr>
+            <a:graphic xmlns:a="http://schemas.openxmlformats.org/drawingml/2006/main">
+              <a:graphicData uri="http://schemas.openxmlformats.org/drawingml/2006/picture">
+                <pic:pic xmlns:pic="http://schemas.openxmlformats.org/drawingml/2006/picture">
+                  <pic:nvPicPr>
+                    <pic:cNvPr id="0" name="Picture 1"/>
+                    <pic:cNvPicPr>
+                      <a:picLocks noChangeAspect="1" noChangeArrowheads="1"/>
+                    </pic:cNvPicPr>
+                  </pic:nvPicPr>
+                  <pic:blipFill>
+                    <a:blip r:embed="rId8" cstate="print">
+                      <a:extLst>
+                        <a:ext uri="{28A0092B-C50C-407E-A947-70E740481C1C}">
+                          <a14:useLocalDpi xmlns:a14="http://schemas.microsoft.com/office/drawing/2010/main" val="0"/>
+                        </a:ext>
+                      </a:extLst>
+                    </a:blip>
+                    <a:srcRect/>
+                    <a:stretch>
+                      <a:fillRect/>
+                    </a:stretch>
+                  </pic:blipFill>
+                  <pic:spPr bwMode="auto">
+                    <a:xfrm>
+                      <a:off x="0" y="0"/>
+                      <a:ext cx="6645910" cy="3688080"/>
+                    </a:xfrm>
+                    <a:prstGeom prst="rect">
+                      <a:avLst/>
+                    </a:prstGeom>
+                    <a:noFill/>
+                    <a:ln>
+                      <a:noFill/>
+                    </a:ln>
+                  </pic:spPr>
+                </pic:pic>
+              </a:graphicData>
+            </a:graphic>
+          </wp:inline>
+        </w:drawing>
       </w:r>
     </w:p>
     <w:p>
@@ -3278,126 +3541,79 @@
     </w:p>
     <w:p>
       <w:r>
-        <w:t xml:space="preserve">Jeśli </w:t>
-      </w:r>
-      <w:r>
-        <w:t xml:space="preserve">system </w:t>
-      </w:r>
-      <w:r>
-        <w:t xml:space="preserve">będzie generować raporty, </w:t>
-      </w:r>
-      <w:r>
-        <w:t xml:space="preserve">należy </w:t>
-      </w:r>
-      <w:r>
-        <w:t xml:space="preserve">je tutaj </w:t>
-      </w:r>
-      <w:r>
-        <w:t xml:space="preserve">zidentyfikować </w:t>
-      </w:r>
-      <w:r>
-        <w:t xml:space="preserve">i </w:t>
-      </w:r>
-      <w:r>
-        <w:t xml:space="preserve">opisać </w:t>
-      </w:r>
-      <w:r>
-        <w:t xml:space="preserve">ich cechy. Jeśli raport musi być zgodny z określonym, wstępnie zdefiniowanym układem, </w:t>
-      </w:r>
-      <w:r>
-        <w:t>można</w:t>
-      </w:r>
-      <w:r>
-        <w:t xml:space="preserve"> określić to tutaj jako ograniczenie</w:t>
-      </w:r>
-      <w:r>
-        <w:t xml:space="preserve"> lub podać przykład.</w:t>
+        <w:t>Aplikacja nie generuje żadnych raportów.</w:t>
+      </w:r>
+    </w:p>
+    <w:p>
+      <w:pPr>
+        <w:pStyle w:val="Nagwek2"/>
+      </w:pPr>
+      <w:bookmarkStart w:id="20" w:name="_Toc52991333"/>
+      <w:r>
+        <w:t>4.</w:t>
+      </w:r>
+      <w:r>
+        <w:t>3</w:t>
       </w:r>
       <w:r>
         <w:t xml:space="preserve"> </w:t>
       </w:r>
       <w:r>
-        <w:t xml:space="preserve">Alternatywnie, można opisać </w:t>
-      </w:r>
-      <w:r>
-        <w:t>zawartości raportu, kolejności sortowania, sumowaniu poziomów itd.</w:t>
+        <w:t xml:space="preserve">Pozyskiwanie, integralność przechowywanie I </w:t>
+      </w:r>
+      <w:r>
+        <w:t>usuwanie danych</w:t>
+      </w:r>
+      <w:bookmarkEnd w:id="20"/>
+    </w:p>
+    <w:p>
+      <w:r>
+        <w:t>Sposób w jakim są przechowywane dane znajduje się w punkcie 4.1</w:t>
+      </w:r>
+      <w:r>
+        <w:t>.</w:t>
+      </w:r>
+    </w:p>
+    <w:p>
+      <w:pPr>
+        <w:pStyle w:val="Nagwek1"/>
+      </w:pPr>
+      <w:bookmarkStart w:id="21" w:name="_Toc52991334"/>
+      <w:r>
+        <w:t xml:space="preserve">5. </w:t>
+      </w:r>
+      <w:r>
+        <w:t>Wymagania dotyczące interfejsu zewnętrznego</w:t>
+      </w:r>
+      <w:bookmarkEnd w:id="21"/>
+    </w:p>
+    <w:p>
+      <w:r>
+        <w:t xml:space="preserve">Ta sekcja zawiera informacje zapewniające prawidłową komunikację systemu z użytkownikami oraz z zewnętrznymi elementami sprzętu lub oprogramowania. Złożony system z wieloma </w:t>
+      </w:r>
+      <w:r>
+        <w:t>mikroserwisami</w:t>
+      </w:r>
+      <w:r>
+        <w:t xml:space="preserve"> powinien tworzyć oddzielną specyfikację interfejsu lub specyfikację architektury systemu. Dokumentacja interfejsu może zawierać materiały z innych dokumentów </w:t>
+      </w:r>
+      <w:r>
+        <w:t>po</w:t>
+      </w:r>
+      <w:r>
+        <w:t xml:space="preserve">przez </w:t>
+      </w:r>
+      <w:r>
+        <w:t>odwołania</w:t>
+      </w:r>
+      <w:r>
+        <w:t xml:space="preserve">. </w:t>
       </w:r>
     </w:p>
     <w:p>
       <w:pPr>
         <w:pStyle w:val="Nagwek2"/>
       </w:pPr>
-      <w:bookmarkStart w:id="20" w:name="_Toc52991333"/>
-      <w:r>
-        <w:t>4.</w:t>
-      </w:r>
-      <w:r>
-        <w:t>3</w:t>
-      </w:r>
-      <w:r>
-        <w:t xml:space="preserve"> </w:t>
-      </w:r>
-      <w:r>
-        <w:t xml:space="preserve">Pozyskiwanie, integralność przechowywanie I </w:t>
-      </w:r>
-      <w:r>
-        <w:t>usuwanie danych</w:t>
-      </w:r>
-      <w:bookmarkEnd w:id="20"/>
-    </w:p>
-    <w:p>
-      <w:r>
-        <w:t>W stosownych przypadkach opisz, w jaki sposób dane są gromadzone i utrzymywane. Określić wszelkie wymagania dotyczące potrzeby ochrony integralności danych systemu. Zidentyfik</w:t>
-      </w:r>
-      <w:r>
-        <w:t>ować</w:t>
-      </w:r>
-      <w:r>
-        <w:t xml:space="preserve"> niezbędne techniki, takie jak kopie zapasowe, punkty kontrolne, kopie lustrzane.</w:t>
-      </w:r>
-    </w:p>
-    <w:p>
-      <w:pPr>
-        <w:pStyle w:val="Nagwek1"/>
-      </w:pPr>
-      <w:bookmarkStart w:id="21" w:name="_Toc52991334"/>
-      <w:r>
-        <w:t xml:space="preserve">5. </w:t>
-      </w:r>
-      <w:r>
-        <w:t>Wymagania dotyczące interfejsu zewnętrznego</w:t>
-      </w:r>
-      <w:bookmarkEnd w:id="21"/>
-    </w:p>
-    <w:p>
-      <w:r>
-        <w:t xml:space="preserve">Ta sekcja zawiera informacje zapewniające prawidłową komunikację systemu z użytkownikami oraz z zewnętrznymi elementami sprzętu lub oprogramowania. Złożony system z wieloma </w:t>
-      </w:r>
-      <w:proofErr w:type="spellStart"/>
-      <w:r>
-        <w:t>mikroserwisami</w:t>
-      </w:r>
-      <w:proofErr w:type="spellEnd"/>
-      <w:r>
-        <w:t xml:space="preserve"> powinien tworzyć oddzielną specyfikację interfejsu lub specyfikację architektury systemu. Dokumentacja interfejsu może zawierać materiały z innych dokumentów </w:t>
-      </w:r>
-      <w:r>
-        <w:t>po</w:t>
-      </w:r>
-      <w:r>
-        <w:t xml:space="preserve">przez </w:t>
-      </w:r>
-      <w:r>
-        <w:t>odwołania</w:t>
-      </w:r>
-      <w:r>
-        <w:t xml:space="preserve">. </w:t>
-      </w:r>
-    </w:p>
-    <w:p>
-      <w:pPr>
-        <w:pStyle w:val="Nagwek2"/>
-      </w:pPr>
       <w:bookmarkStart w:id="22" w:name="_Toc52991335"/>
       <w:r>
         <w:t xml:space="preserve">5.1 </w:t>
@@ -3409,19 +3625,12 @@
     </w:p>
     <w:p>
       <w:r>
-        <w:t>Opisz logiczną charakterystykę każdego interfejsu użytkownika, którego potrzebuje system. Niektóre specyficzne cechy interfejsów użytkownika mogą pojawić się w 6.1 Użyteczność</w:t>
-      </w:r>
-      <w:r>
-        <w:t>. N</w:t>
-      </w:r>
-      <w:r>
-        <w:t>ależy zwrócić uwagę</w:t>
-      </w:r>
-      <w:r>
-        <w:t xml:space="preserve"> na</w:t>
-      </w:r>
-      <w:r>
-        <w:t>:</w:t>
+        <w:t>Głównym elementem, który widnieje na każdym widoku jest pasek nawigacji, który pozwala na sprawne przełączenie pomiędzy interfejsami.</w:t>
+      </w:r>
+    </w:p>
+    <w:p>
+      <w:r>
+        <w:t>Interfejsy użytkownika:</w:t>
       </w:r>
     </w:p>
     <w:p>
@@ -3429,11 +3638,35 @@
         <w:pStyle w:val="Akapitzlist"/>
         <w:numPr>
           <w:ilvl w:val="0"/>
-          <w:numId w:val="2"/>
+          <w:numId w:val="6"/>
         </w:numPr>
       </w:pPr>
       <w:r>
-        <w:t>Odniesienia do standardów interfejsu użytkownika, których należy przestrzegać</w:t>
+        <w:t>Widok „Home”:</w:t>
+      </w:r>
+    </w:p>
+    <w:p>
+      <w:pPr>
+        <w:pStyle w:val="Akapitzlist"/>
+        <w:numPr>
+          <w:ilvl w:val="1"/>
+          <w:numId w:val="6"/>
+        </w:numPr>
+      </w:pPr>
+      <w:r>
+        <w:t>Wyświetla opis aplikacji</w:t>
+      </w:r>
+    </w:p>
+    <w:p>
+      <w:pPr>
+        <w:pStyle w:val="Akapitzlist"/>
+        <w:numPr>
+          <w:ilvl w:val="1"/>
+          <w:numId w:val="6"/>
+        </w:numPr>
+      </w:pPr>
+      <w:r>
+        <w:t>Wyświetla statystyki</w:t>
       </w:r>
     </w:p>
     <w:p>
@@ -3441,11 +3674,23 @@
         <w:pStyle w:val="Akapitzlist"/>
         <w:numPr>
           <w:ilvl w:val="0"/>
-          <w:numId w:val="2"/>
+          <w:numId w:val="6"/>
         </w:numPr>
       </w:pPr>
       <w:r>
-        <w:t>Standardy dotyczące czcionek, ikon, etykiet przycisków, obrazów, schematów kolorów, sekwencji zakładek w polach, powszechnie używanych elementów sterujących, grafiki marki, informacji o prawach autorskich i prywatności itp.</w:t>
+        <w:t>Widok Rejestracji:</w:t>
+      </w:r>
+    </w:p>
+    <w:p>
+      <w:pPr>
+        <w:pStyle w:val="Akapitzlist"/>
+        <w:numPr>
+          <w:ilvl w:val="1"/>
+          <w:numId w:val="6"/>
+        </w:numPr>
+      </w:pPr>
+      <w:r>
+        <w:t>Pozwala na rejestrację nowego użytkownika</w:t>
       </w:r>
     </w:p>
     <w:p>
@@ -3453,11 +3698,23 @@
         <w:pStyle w:val="Akapitzlist"/>
         <w:numPr>
           <w:ilvl w:val="0"/>
-          <w:numId w:val="2"/>
+          <w:numId w:val="6"/>
         </w:numPr>
       </w:pPr>
       <w:r>
-        <w:t>Ograniczenia rozmiaru ekranu, układu lub rozdzielczości</w:t>
+        <w:t>Widok Logowania:</w:t>
+      </w:r>
+    </w:p>
+    <w:p>
+      <w:pPr>
+        <w:pStyle w:val="Akapitzlist"/>
+        <w:numPr>
+          <w:ilvl w:val="1"/>
+          <w:numId w:val="6"/>
+        </w:numPr>
+      </w:pPr>
+      <w:r>
+        <w:t>Pozwala na zalogowanie się użytkownika</w:t>
       </w:r>
     </w:p>
     <w:p>
@@ -3465,11 +3722,81 @@
         <w:pStyle w:val="Akapitzlist"/>
         <w:numPr>
           <w:ilvl w:val="0"/>
-          <w:numId w:val="2"/>
+          <w:numId w:val="6"/>
         </w:numPr>
       </w:pPr>
       <w:r>
-        <w:t>Standardowe przyciski, funkcje lub łącza nawigacyjne, które pojawią się na każdym ekranie, na przykład przycisk pomocy</w:t>
+        <w:t>Widok Panelu Administratora:</w:t>
+      </w:r>
+    </w:p>
+    <w:p>
+      <w:pPr>
+        <w:pStyle w:val="Akapitzlist"/>
+        <w:numPr>
+          <w:ilvl w:val="1"/>
+          <w:numId w:val="6"/>
+        </w:numPr>
+      </w:pPr>
+      <w:r>
+        <w:t>Pozwala on na:</w:t>
+      </w:r>
+    </w:p>
+    <w:p>
+      <w:pPr>
+        <w:pStyle w:val="Akapitzlist"/>
+        <w:numPr>
+          <w:ilvl w:val="2"/>
+          <w:numId w:val="6"/>
+        </w:numPr>
+      </w:pPr>
+      <w:r>
+        <w:t>Zarządzanie projektami</w:t>
+      </w:r>
+    </w:p>
+    <w:p>
+      <w:pPr>
+        <w:pStyle w:val="Akapitzlist"/>
+        <w:numPr>
+          <w:ilvl w:val="2"/>
+          <w:numId w:val="6"/>
+        </w:numPr>
+      </w:pPr>
+      <w:r>
+        <w:t>Zarządzanie</w:t>
+      </w:r>
+      <w:r>
+        <w:t xml:space="preserve"> grupami</w:t>
+      </w:r>
+    </w:p>
+    <w:p>
+      <w:pPr>
+        <w:pStyle w:val="Akapitzlist"/>
+        <w:numPr>
+          <w:ilvl w:val="2"/>
+          <w:numId w:val="6"/>
+        </w:numPr>
+      </w:pPr>
+      <w:r>
+        <w:t>Zarządzanie</w:t>
+      </w:r>
+      <w:r>
+        <w:t xml:space="preserve"> użytkownikami</w:t>
+      </w:r>
+    </w:p>
+    <w:p>
+      <w:pPr>
+        <w:pStyle w:val="Akapitzlist"/>
+        <w:numPr>
+          <w:ilvl w:val="2"/>
+          <w:numId w:val="6"/>
+        </w:numPr>
+      </w:pPr>
+      <w:r>
+        <w:lastRenderedPageBreak/>
+        <w:t>Zarządzanie</w:t>
+      </w:r>
+      <w:r>
+        <w:t xml:space="preserve"> klientami</w:t>
       </w:r>
     </w:p>
     <w:p>
@@ -3477,11 +3804,50 @@
         <w:pStyle w:val="Akapitzlist"/>
         <w:numPr>
           <w:ilvl w:val="0"/>
-          <w:numId w:val="2"/>
+          <w:numId w:val="6"/>
         </w:numPr>
       </w:pPr>
       <w:r>
-        <w:t>Skróty klawiszowe</w:t>
+        <w:t>Widok Panelu użytkownika</w:t>
+      </w:r>
+    </w:p>
+    <w:p>
+      <w:pPr>
+        <w:pStyle w:val="Akapitzlist"/>
+        <w:numPr>
+          <w:ilvl w:val="1"/>
+          <w:numId w:val="6"/>
+        </w:numPr>
+      </w:pPr>
+      <w:r>
+        <w:t>Pozwala on na:</w:t>
+      </w:r>
+    </w:p>
+    <w:p>
+      <w:pPr>
+        <w:pStyle w:val="Akapitzlist"/>
+        <w:numPr>
+          <w:ilvl w:val="2"/>
+          <w:numId w:val="6"/>
+        </w:numPr>
+      </w:pPr>
+      <w:r>
+        <w:t>Zarządzanie kontem</w:t>
+      </w:r>
+    </w:p>
+    <w:p>
+      <w:pPr>
+        <w:pStyle w:val="Akapitzlist"/>
+        <w:numPr>
+          <w:ilvl w:val="2"/>
+          <w:numId w:val="6"/>
+        </w:numPr>
+      </w:pPr>
+      <w:r>
+        <w:t>Zarządzanie</w:t>
+      </w:r>
+      <w:r>
+        <w:t xml:space="preserve"> zadaniami w projektach</w:t>
       </w:r>
     </w:p>
     <w:p>
@@ -3489,56 +3855,47 @@
         <w:pStyle w:val="Akapitzlist"/>
         <w:numPr>
           <w:ilvl w:val="0"/>
-          <w:numId w:val="2"/>
+          <w:numId w:val="6"/>
         </w:numPr>
       </w:pPr>
       <w:r>
-        <w:t xml:space="preserve">Wyświetlanie wiadomości i konwencje </w:t>
-      </w:r>
-      <w:r>
-        <w:t>budowy / składni komunikatów</w:t>
+        <w:t>Widok Projektu:</w:t>
       </w:r>
     </w:p>
     <w:p>
       <w:pPr>
         <w:pStyle w:val="Akapitzlist"/>
         <w:numPr>
-          <w:ilvl w:val="0"/>
-          <w:numId w:val="2"/>
+          <w:ilvl w:val="1"/>
+          <w:numId w:val="6"/>
         </w:numPr>
       </w:pPr>
       <w:r>
-        <w:t>Wytyczne dotyczące walidacji danych (takie jak ograniczenia wartości wejściowych i kiedy sprawdzać zawartość pól)</w:t>
+        <w:t>Pozwala na:</w:t>
       </w:r>
     </w:p>
     <w:p>
       <w:pPr>
         <w:pStyle w:val="Akapitzlist"/>
         <w:numPr>
-          <w:ilvl w:val="0"/>
-          <w:numId w:val="2"/>
+          <w:ilvl w:val="2"/>
+          <w:numId w:val="6"/>
         </w:numPr>
       </w:pPr>
       <w:r>
-        <w:t xml:space="preserve">Standardy układu ułatwiające lokalizację </w:t>
-      </w:r>
-      <w:r>
-        <w:t xml:space="preserve">(tłumaczenie) </w:t>
-      </w:r>
-      <w:r>
-        <w:t>oprogramowania</w:t>
+        <w:t>Wznowienie lub zatrzymanie czasomierza danego zadania</w:t>
       </w:r>
     </w:p>
     <w:p>
       <w:pPr>
         <w:pStyle w:val="Akapitzlist"/>
         <w:numPr>
-          <w:ilvl w:val="0"/>
-          <w:numId w:val="2"/>
+          <w:ilvl w:val="2"/>
+          <w:numId w:val="6"/>
         </w:numPr>
       </w:pPr>
       <w:r>
-        <w:t>Udogodnienia dla użytkowników niedowidzących, daltonistów lub mających inne ograniczenia</w:t>
+        <w:t>Przegląd zadań i ich treści</w:t>
       </w:r>
     </w:p>
     <w:p>
@@ -3553,22 +3910,46 @@
         <w:t>Interfejsy programowe</w:t>
       </w:r>
       <w:bookmarkEnd w:id="23"/>
-    </w:p>
-    <w:p>
-      <w:r>
-        <w:t xml:space="preserve">Opisz połączenia między tym produktem a innymi składnikami oprogramowania (zidentyfikowanymi według nazwy i wersji), w tym innymi aplikacjami, bazami danych, systemami operacyjnymi, narzędziami, bibliotekami, witrynami internetowymi i zintegrowanymi komponentami komercyjnymi. </w:t>
-      </w:r>
-    </w:p>
-    <w:p>
-      <w:r>
-        <w:t xml:space="preserve">Określić cel, formaty i treść komunikatów, danych i wartości kontrolnych wymienianych między komponentami oprogramowania. </w:t>
-      </w:r>
-    </w:p>
-    <w:p>
-      <w:r>
-        <w:t xml:space="preserve">Określ odwzorowania danych wejściowych i wyjściowych między systemami oraz wszelkie tłumaczenia, które muszą zostać wykonane, aby dane mogły zostać przesłane z jednego systemu do drugiego. </w:t>
-      </w:r>
-    </w:p>
+      <w:r>
+        <w:t xml:space="preserve"> </w:t>
+      </w:r>
+    </w:p>
+    <w:p>
+      <w:r>
+        <w:t>Jedynym aktywnym połączeniem w aplikacji jest połączenie z bazą danych. Dane są wymieniane za pomocą języka SQL</w:t>
+      </w:r>
+      <w:r>
+        <w:t xml:space="preserve"> oraz biblioteki PDO</w:t>
+      </w:r>
+      <w:r>
+        <w:t>.</w:t>
+      </w:r>
+      <w:r>
+        <w:t xml:space="preserve"> Dane zwrotne z bazy danych występują w postaci obiektowej za sprawą </w:t>
+      </w:r>
+      <w:r>
+        <w:t>ORM (</w:t>
+      </w:r>
+      <w:r>
+        <w:t>PDO</w:t>
+      </w:r>
+      <w:r>
+        <w:t>)</w:t>
+      </w:r>
+      <w:r>
+        <w:t xml:space="preserve"> a następnie są przetwarzane przez interfejs użytkownika do poprawnego </w:t>
+      </w:r>
+      <w:r>
+        <w:t>wyświetlania</w:t>
+      </w:r>
+      <w:r>
+        <w:t>.</w:t>
+      </w:r>
+      <w:r>
+        <w:t xml:space="preserve"> Cały przepływ danych w aplikacji opiera się o model MVC.</w:t>
+      </w:r>
+    </w:p>
+    <w:p/>
     <w:p>
       <w:pPr>
         <w:pStyle w:val="Nagwek2"/>
@@ -3584,370 +3965,440 @@
     </w:p>
     <w:p>
       <w:r>
-        <w:t xml:space="preserve">Opisz charakterystykę każdego interfejsu między komponentami oprogramowania i komponentami sprzętowymi systemu, jeśli takie istnieją. Opis ten może obejmować obsługiwane typy urządzeń, dane i interakcje sterowania </w:t>
-      </w:r>
+        <w:t>Do poprawnego działania aplikacji wystarczy jedynie przeglądarka internetowa, która jest niezależna od systemu.</w:t>
+      </w:r>
+    </w:p>
+    <w:p>
+      <w:pPr>
+        <w:pStyle w:val="Nagwek2"/>
+      </w:pPr>
+      <w:bookmarkStart w:id="25" w:name="_Toc52991338"/>
+      <w:r>
+        <w:t xml:space="preserve">5.4 </w:t>
+      </w:r>
+      <w:r>
+        <w:t>Interfejsy komunikacyjne</w:t>
+      </w:r>
+      <w:bookmarkEnd w:id="25"/>
+    </w:p>
+    <w:p>
+      <w:r>
+        <w:t>Aplikacja korzysta z protokołu HTTP (port 80)</w:t>
+      </w:r>
+      <w:r>
+        <w:t xml:space="preserve"> używanego przez przeglądarkę. Zapytania do </w:t>
+      </w:r>
+      <w:r>
+        <w:t xml:space="preserve">serwera </w:t>
+      </w:r>
+      <w:r>
+        <w:t>są wysyłane metodą GET oraz POST</w:t>
+      </w:r>
+      <w:r>
+        <w:t xml:space="preserve"> w celu wyświetlenia informacji z bazy danych po stronie użytkownika</w:t>
+      </w:r>
+      <w:r>
+        <w:t>.</w:t>
+      </w:r>
+      <w:r>
+        <w:t xml:space="preserve"> </w:t>
+      </w:r>
+    </w:p>
+    <w:p>
+      <w:pPr>
+        <w:pStyle w:val="Nagwek1"/>
+      </w:pPr>
+      <w:bookmarkStart w:id="26" w:name="_Toc52991339"/>
+      <w:r>
+        <w:t xml:space="preserve">6. </w:t>
+      </w:r>
+      <w:r>
+        <w:t>Cechy jakości</w:t>
+      </w:r>
+      <w:bookmarkEnd w:id="26"/>
+    </w:p>
+    <w:p>
+      <w:r>
+        <w:t>Aplikacja ładuje się w nie więcej niż 2 sekundy.</w:t>
+      </w:r>
+    </w:p>
+    <w:p>
+      <w:r>
+        <w:t>Dane wrażliwe są przechowywane wyłącznie po stronie serwera</w:t>
+      </w:r>
+    </w:p>
+    <w:p>
+      <w:r>
+        <w:t>Strona jest serwowana za pomocą serwera Apache</w:t>
+      </w:r>
+    </w:p>
+    <w:p>
+      <w:r>
+        <w:t>Z uwagi na hostowanie aplikacji na maszynie hostującej bazę danych pobieranie danych z bazy następuje natychmiastowo</w:t>
+      </w:r>
+    </w:p>
+    <w:p>
+      <w:r>
+        <w:t>Maksymalne przeciążenia są dyktowane oprogramowaniem XAMPP</w:t>
+      </w:r>
+    </w:p>
+    <w:p>
+      <w:pPr>
+        <w:pStyle w:val="Nagwek2"/>
+      </w:pPr>
+      <w:bookmarkStart w:id="27" w:name="_Toc52991340"/>
+      <w:r>
+        <w:t xml:space="preserve">6.1 </w:t>
+      </w:r>
+      <w:r>
+        <w:t>Użyteczność</w:t>
+      </w:r>
+      <w:bookmarkEnd w:id="27"/>
+    </w:p>
+    <w:p>
+      <w:r>
+        <w:t>Strona z uwagi na małą ilość funkcjonalności ma bardzo przejrzysty i łatwo w obsłudze interfejs użytkownika.</w:t>
+      </w:r>
+      <w:r>
+        <w:t xml:space="preserve"> Użytkownik posiadający podstawową wiedzę o funkcjonalności produktu bez problemu automatycznie będzie potrafił się po nim poruszać.</w:t>
+      </w:r>
+    </w:p>
+    <w:p>
+      <w:pPr>
+        <w:pStyle w:val="Nagwek2"/>
+      </w:pPr>
+      <w:bookmarkStart w:id="28" w:name="_Toc52991341"/>
+      <w:r>
+        <w:t xml:space="preserve">6.2 </w:t>
+      </w:r>
+      <w:r>
+        <w:t>Wydajność</w:t>
+      </w:r>
+      <w:bookmarkEnd w:id="28"/>
+    </w:p>
+    <w:p>
+      <w:r>
+        <w:t xml:space="preserve">Każda funkcjonalność bazuje na wykonaniu 1-3 </w:t>
+      </w:r>
+      <w:r>
+        <w:t xml:space="preserve">podstawowych </w:t>
+      </w:r>
+      <w:r>
+        <w:t>zapytań do bazy danych</w:t>
+      </w:r>
+      <w:r>
+        <w:t xml:space="preserve"> co gwarantuje dobrą wydajność</w:t>
+      </w:r>
+      <w:r>
+        <w:t>.</w:t>
+      </w:r>
+    </w:p>
+    <w:p>
+      <w:pPr>
+        <w:pStyle w:val="Nagwek2"/>
+      </w:pPr>
+      <w:bookmarkStart w:id="29" w:name="_Toc52991342"/>
+      <w:r>
+        <w:t xml:space="preserve">6.3 </w:t>
+      </w:r>
+      <w:r>
+        <w:t>Zabezpieczenia</w:t>
+      </w:r>
+      <w:bookmarkEnd w:id="29"/>
+    </w:p>
+    <w:p>
+      <w:r>
+        <w:t>Na jednej maszynie jest hostowana strona www oraz baza danych co daje większe bezpieczeństwo z uwagi na brak zewnętrznych zapytań poza maszynę hostującą.</w:t>
+      </w:r>
+    </w:p>
+    <w:p>
+      <w:r>
+        <w:br/>
+        <w:t>Wszelkie wrażliwe dane użytkownika są przechowywane po stronie serwera co zwiększa bezpieczeństwo.</w:t>
+      </w:r>
+    </w:p>
+    <w:p>
+      <w:r>
+        <w:t xml:space="preserve">Hasła użytkowników po stronie serwera są hashowane za pomocą algorytmu </w:t>
+      </w:r>
+      <w:r>
+        <w:t>Crypt_</w:t>
+      </w:r>
+      <w:r>
+        <w:t>BlowFish</w:t>
+      </w:r>
+      <w:r>
+        <w:t xml:space="preserve"> </w:t>
+      </w:r>
+      <w:r>
+        <w:t>Algorith</w:t>
+      </w:r>
+      <w:r>
+        <w:t>m</w:t>
+      </w:r>
+      <w:r>
+        <w:t xml:space="preserve"> </w:t>
+      </w:r>
+      <w:r>
+        <w:t>i przechowywane w takiej formie w bazie danych.</w:t>
+      </w:r>
+    </w:p>
+    <w:p>
+      <w:pPr>
+        <w:pStyle w:val="Nagwek2"/>
+      </w:pPr>
+      <w:bookmarkStart w:id="30" w:name="_Toc52991343"/>
       <w:r>
         <w:lastRenderedPageBreak/>
-        <w:t xml:space="preserve">między oprogramowaniem a sprzętem oraz używane protokoły komunikacyjne. </w:t>
-      </w:r>
-      <w:r>
-        <w:t>D</w:t>
-      </w:r>
-      <w:r>
-        <w:t>ane wejściowe i wyjściowe, ich formaty, prawidłowe wartości lub zakresy oraz wszelkie problemy z synchronizacją, o których programiści powinni wiedzieć.</w:t>
-      </w:r>
-    </w:p>
-    <w:p>
-      <w:pPr>
-        <w:pStyle w:val="Nagwek2"/>
-      </w:pPr>
-      <w:bookmarkStart w:id="25" w:name="_Toc52991338"/>
-      <w:r>
-        <w:t xml:space="preserve">5.4 </w:t>
-      </w:r>
-      <w:r>
-        <w:t>Interfejsy komunikacyjne</w:t>
-      </w:r>
-      <w:bookmarkEnd w:id="25"/>
-    </w:p>
-    <w:p>
-      <w:r>
-        <w:t>Określ</w:t>
-      </w:r>
-      <w:r>
-        <w:t>ić</w:t>
-      </w:r>
-      <w:r>
-        <w:t xml:space="preserve"> wymagania dotyczące wszelkich funkcji komunikacyjnych, których będzie używać produkt, w tym poczty e-mail, przeglądarki internetowej, protokołów sieciowych i formularzy elektronicznych. </w:t>
-      </w:r>
-    </w:p>
-    <w:p>
-      <w:r>
-        <w:t xml:space="preserve">Zdefiniować </w:t>
-      </w:r>
-      <w:r>
-        <w:t xml:space="preserve">odpowiednie </w:t>
-      </w:r>
-      <w:r>
-        <w:t>formaty komunikatów</w:t>
-      </w:r>
-      <w:r>
-        <w:t xml:space="preserve">. Określ </w:t>
-      </w:r>
-      <w:r>
-        <w:t xml:space="preserve">zasady bezpieczeństwa </w:t>
-      </w:r>
-      <w:r>
-        <w:t xml:space="preserve">i </w:t>
-      </w:r>
-      <w:r>
-        <w:t>szyfrowania komunikacji</w:t>
-      </w:r>
-      <w:r>
-        <w:t xml:space="preserve">, </w:t>
-      </w:r>
-      <w:r>
-        <w:t xml:space="preserve">szybkości </w:t>
-      </w:r>
-      <w:r>
-        <w:t xml:space="preserve">przesyłania danych, </w:t>
-      </w:r>
-      <w:r>
-        <w:t xml:space="preserve">mechanizmy </w:t>
-      </w:r>
-      <w:r>
-        <w:t xml:space="preserve">synchronizacji. </w:t>
+        <w:t xml:space="preserve">6.4 </w:t>
+      </w:r>
+      <w:r>
+        <w:t>Bezpieczeństwo użytkowania</w:t>
+      </w:r>
+      <w:bookmarkEnd w:id="30"/>
+    </w:p>
+    <w:p>
+      <w:r>
+        <w:t>Z uwagi na zastosowanie ORM (PDO) aplikacja jest odporna na ataki typu SQL-Injection.</w:t>
+      </w:r>
+      <w:r>
+        <w:t xml:space="preserve"> System sesji zapobiega wycieknięciu danych.</w:t>
       </w:r>
     </w:p>
     <w:p>
       <w:pPr>
         <w:pStyle w:val="Nagwek1"/>
       </w:pPr>
-      <w:bookmarkStart w:id="26" w:name="_Toc52991339"/>
-      <w:r>
-        <w:t xml:space="preserve">6. </w:t>
-      </w:r>
-      <w:r>
-        <w:t>Cechy jakości</w:t>
-      </w:r>
-      <w:bookmarkEnd w:id="26"/>
-    </w:p>
-    <w:p>
-      <w:r>
-        <w:t xml:space="preserve">W tej sekcji </w:t>
-      </w:r>
-      <w:r>
-        <w:t>określa się</w:t>
-      </w:r>
-      <w:r>
-        <w:t xml:space="preserve"> wymagania niefunkcjonalne inne niż ograniczenia, które są zapisane w sekcji 2.4 </w:t>
-      </w:r>
-      <w:r>
-        <w:t>oraz</w:t>
-      </w:r>
-      <w:r>
-        <w:t xml:space="preserve"> 5.1</w:t>
+      <w:bookmarkStart w:id="31" w:name="_Toc52991345"/>
+      <w:r>
+        <w:t xml:space="preserve">7. </w:t>
+      </w:r>
+      <w:r>
+        <w:t>Wymagania internacjonalizacji i lokalizacji</w:t>
+      </w:r>
+      <w:bookmarkEnd w:id="31"/>
+    </w:p>
+    <w:p>
+      <w:r>
+        <w:t>Aplikacja będzie hostowana na jednej maszynie umiejscowionej w Polsce przez co dostęp z innych krajów może wydłużyć czas oczekiwania na zwrot danych.</w:t>
+      </w:r>
+      <w:r>
+        <w:t xml:space="preserve"> Głównym odbiorcą jest statystyczny </w:t>
+      </w:r>
+      <w:r>
+        <w:rPr>
+          <w:color w:val="FFFFFF" w:themeColor="background1"/>
+          <w:highlight w:val="black"/>
+        </w:rPr>
+        <w:t>P</w:t>
+      </w:r>
+      <w:r>
+        <w:rPr>
+          <w:color w:val="FFFFFF" w:themeColor="background1"/>
+          <w:highlight w:val="black"/>
+        </w:rPr>
+        <w:t>o</w:t>
+      </w:r>
+      <w:r>
+        <w:rPr>
+          <w:color w:val="FFFFFF" w:themeColor="background1"/>
+          <w:highlight w:val="black"/>
+        </w:rPr>
+        <w:t>la</w:t>
+      </w:r>
+      <w:r>
+        <w:rPr>
+          <w:color w:val="FFFFFF" w:themeColor="background1"/>
+          <w:highlight w:val="black"/>
+        </w:rPr>
+        <w:t>k</w:t>
+      </w:r>
+      <w:r>
+        <w:rPr>
+          <w:color w:val="FFFFFF" w:themeColor="background1"/>
+          <w:highlight w:val="black"/>
+        </w:rPr>
+        <w:t>-</w:t>
+      </w:r>
+      <w:r>
+        <w:rPr>
+          <w:color w:val="C00000"/>
+          <w:highlight w:val="black"/>
+        </w:rPr>
+        <w:t>Deweloper</w:t>
       </w:r>
       <w:r>
         <w:t>.</w:t>
       </w:r>
     </w:p>
     <w:p>
-      <w:r>
-        <w:t xml:space="preserve">Te wymagania jakościowe powinny być szczegółowe, ilościowe i weryfikowalne. </w:t>
-      </w:r>
-    </w:p>
-    <w:p>
-      <w:r>
-        <w:t xml:space="preserve">Należy wskazać </w:t>
-      </w:r>
-      <w:r>
-        <w:t xml:space="preserve">względne priorytety różnych atrybutów, </w:t>
-      </w:r>
-      <w:r>
-        <w:t xml:space="preserve">np. </w:t>
-      </w:r>
-      <w:r>
-        <w:t>bezpieczeństwo ponad wydajnością.</w:t>
-      </w:r>
-    </w:p>
-    <w:p>
-      <w:pPr>
-        <w:pStyle w:val="Nagwek2"/>
-      </w:pPr>
-      <w:bookmarkStart w:id="27" w:name="_Toc52991340"/>
-      <w:r>
-        <w:t xml:space="preserve">6.1 </w:t>
-      </w:r>
-      <w:r>
-        <w:t>Użyteczność</w:t>
-      </w:r>
-      <w:bookmarkEnd w:id="27"/>
-    </w:p>
-    <w:p>
-      <w:r>
-        <w:t xml:space="preserve">Wymagania dotyczące użyteczności dotyczą łatwości uczenia się, łatwości użytkowania, wydajności interakcji i dostępności. Określone tutaj wymagania dotyczące użyteczności pomogą projektantowi interfejsu użytkownika stworzyć optymalne </w:t>
-      </w:r>
-      <w:proofErr w:type="spellStart"/>
-      <w:r>
-        <w:t>user</w:t>
-      </w:r>
-      <w:proofErr w:type="spellEnd"/>
-      <w:r>
+      <w:pPr>
+        <w:pStyle w:val="Nagwek1"/>
+      </w:pPr>
+      <w:bookmarkStart w:id="32" w:name="_Toc52991347"/>
+      <w:r>
+        <w:t>Suplement</w:t>
+      </w:r>
+      <w:r>
+        <w:t xml:space="preserve"> A: </w:t>
+      </w:r>
+      <w:r>
+        <w:t>Słownictwo</w:t>
+      </w:r>
+      <w:bookmarkEnd w:id="32"/>
+    </w:p>
+    <w:p>
+      <w:r>
+        <w:t>PO - Project Owner</w:t>
+      </w:r>
+    </w:p>
+    <w:p>
+      <w:r>
+        <w:t>PDO – Php Data Objects</w:t>
+      </w:r>
+    </w:p>
+    <w:p>
+      <w:pPr>
+        <w:rPr>
+          <w:lang w:val="en-US"/>
+        </w:rPr>
+      </w:pPr>
+      <w:r>
+        <w:rPr>
+          <w:lang w:val="en-US"/>
+        </w:rPr>
+        <w:t>ORM – Object</w:t>
+      </w:r>
+      <w:r>
+        <w:rPr>
+          <w:lang w:val="en-US"/>
+        </w:rPr>
+        <w:t>-</w:t>
+      </w:r>
+      <w:r>
+        <w:rPr>
+          <w:lang w:val="en-US"/>
+        </w:rPr>
+        <w:t>Relational Mapping</w:t>
+      </w:r>
+    </w:p>
+    <w:p>
+      <w:pPr>
+        <w:rPr>
+          <w:lang w:val="en-US"/>
+        </w:rPr>
+      </w:pPr>
+      <w:r>
+        <w:rPr>
+          <w:lang w:val="en-US"/>
+        </w:rPr>
+        <w:t>M</w:t>
+      </w:r>
+      <w:r>
+        <w:rPr>
+          <w:lang w:val="en-US"/>
+        </w:rPr>
+        <w:t>VC – Model-View-Controller</w:t>
+      </w:r>
+    </w:p>
+    <w:p>
+      <w:pPr>
+        <w:rPr>
+          <w:lang w:val="en-US"/>
+        </w:rPr>
+      </w:pPr>
+      <w:r>
+        <w:rPr>
+          <w:lang w:val="en-US"/>
+        </w:rPr>
+        <w:t>PHP – Personal Home Page</w:t>
+      </w:r>
+    </w:p>
+    <w:p>
+      <w:pPr>
+        <w:rPr>
+          <w:lang w:val="en-US"/>
+        </w:rPr>
+      </w:pPr>
+      <w:r>
+        <w:rPr>
+          <w:lang w:val="en-US"/>
+        </w:rPr>
+        <w:t xml:space="preserve">JS </w:t>
+      </w:r>
+      <w:r>
+        <w:rPr>
+          <w:lang w:val="en-US"/>
+        </w:rPr>
+        <w:t>–</w:t>
+      </w:r>
+      <w:r>
+        <w:rPr>
+          <w:lang w:val="en-US"/>
+        </w:rPr>
+        <w:t xml:space="preserve"> JavaScript</w:t>
+      </w:r>
+    </w:p>
+    <w:p>
+      <w:pPr>
+        <w:rPr>
+          <w:lang w:val="en-US"/>
+        </w:rPr>
+      </w:pPr>
+      <w:r>
+        <w:rPr>
+          <w:lang w:val="en-US"/>
+        </w:rPr>
+        <w:t>SQL – Structured Query Language</w:t>
+      </w:r>
+    </w:p>
+    <w:p>
+      <w:r>
+        <w:rPr>
+          <w:lang w:val="en-US"/>
+        </w:rPr>
+        <w:t>HTML – HyperText</w:t>
+      </w:r>
+      <w:r>
+        <w:rPr>
+          <w:lang w:val="en-US"/>
+        </w:rPr>
         <w:t xml:space="preserve"> </w:t>
       </w:r>
-      <w:proofErr w:type="spellStart"/>
-      <w:r>
-        <w:t>experience</w:t>
-      </w:r>
-      <w:proofErr w:type="spellEnd"/>
-      <w:r>
-        <w:t>.</w:t>
-      </w:r>
-    </w:p>
-    <w:p>
-      <w:pPr>
-        <w:pStyle w:val="Nagwek2"/>
-      </w:pPr>
-      <w:bookmarkStart w:id="28" w:name="_Toc52991341"/>
-      <w:r>
-        <w:t xml:space="preserve">6.2 </w:t>
-      </w:r>
-      <w:r>
-        <w:t>Wydajność</w:t>
-      </w:r>
-      <w:bookmarkEnd w:id="28"/>
-    </w:p>
-    <w:p>
-      <w:r>
-        <w:t>Określ</w:t>
-      </w:r>
-      <w:r>
-        <w:t>ić</w:t>
-      </w:r>
-      <w:r>
-        <w:t xml:space="preserve"> wymagania dotyczące wydajności dla różnych operacji systemowych. Jeśli różne wymagania funkcjonalne lub cechy mają różne wymagania dotyczące wydajności, lepiej jest określić te cele wydajnościowe razem z odpowiednimi wymaganiami funkcjonalnymi, zamiast zbierać je w tej sekcji.</w:t>
-      </w:r>
-    </w:p>
-    <w:p>
-      <w:pPr>
-        <w:pStyle w:val="Nagwek2"/>
-      </w:pPr>
-      <w:bookmarkStart w:id="29" w:name="_Toc52991342"/>
-      <w:r>
-        <w:t xml:space="preserve">6.3 </w:t>
-      </w:r>
-      <w:r>
-        <w:t>Zabezpieczenia</w:t>
-      </w:r>
-      <w:bookmarkEnd w:id="29"/>
-    </w:p>
-    <w:p>
-      <w:r>
-        <w:t>Określ wszelkie wymagania dotyczące kwestii bezpieczeństwa lub prywatności. Mogą one odnosić się do bezpieczeństwa fizycznego, danych lub oprogramowania.</w:t>
-      </w:r>
-    </w:p>
-    <w:p>
-      <w:pPr>
-        <w:pStyle w:val="Nagwek2"/>
-      </w:pPr>
-      <w:bookmarkStart w:id="30" w:name="_Toc52991343"/>
-      <w:r>
-        <w:t xml:space="preserve">6.4 </w:t>
-      </w:r>
-      <w:r>
-        <w:t>Bezpieczeństwo użytkowania</w:t>
-      </w:r>
-      <w:bookmarkEnd w:id="30"/>
-    </w:p>
-    <w:p>
-      <w:r>
-        <w:t>Określ wymagania dotyczące możliwych szkód, które mogą wynikać z użytkowania produktu. Zdefiniuj wszelkie zabezpieczenia lub działania, które należy podjąć, a także potencjalnie niebezpieczne działania, którym należy zapobiec.</w:t>
-      </w:r>
-    </w:p>
-    <w:p>
-      <w:pPr>
-        <w:pStyle w:val="Nagwek2"/>
-      </w:pPr>
-      <w:bookmarkStart w:id="31" w:name="_Toc52991344"/>
-      <w:r>
-        <w:t xml:space="preserve">6.x </w:t>
-      </w:r>
-      <w:r>
-        <w:t>Inne</w:t>
-      </w:r>
-      <w:bookmarkEnd w:id="31"/>
-    </w:p>
-    <w:p>
-      <w:r>
-        <w:t>Utwórz osobną sekcję w SRS dla każdego dodatkowego atrybutu jakości produktu, aby opisać cechy, które będą ważne zarówno dla klientów, jak i dla programistów</w:t>
-      </w:r>
-      <w:r>
-        <w:t>.</w:t>
-      </w:r>
-    </w:p>
-    <w:p>
-      <w:pPr>
-        <w:pStyle w:val="Nagwek1"/>
-      </w:pPr>
-      <w:bookmarkStart w:id="32" w:name="_Toc52991345"/>
-      <w:r>
-        <w:t xml:space="preserve">7. </w:t>
-      </w:r>
-      <w:r>
-        <w:t>Wymagania internacjonalizacji i lokalizacji</w:t>
-      </w:r>
-      <w:bookmarkEnd w:id="32"/>
-    </w:p>
-    <w:p>
-      <w:r>
-        <w:t xml:space="preserve">Wymagania dotyczące umiędzynarodowienia i lokalizacji zapewniają, że produkt będzie odpowiedni do użytku w innych krajach, kulturach i lokalizacjach geograficznych niż te, w których został stworzony. </w:t>
-      </w:r>
-      <w:r>
-        <w:t>Przykładowo</w:t>
-      </w:r>
-      <w:r>
-        <w:t xml:space="preserve"> różnice walutowe; formatowanie dat, numerów, adresów </w:t>
-      </w:r>
-      <w:r>
-        <w:t>czy</w:t>
-      </w:r>
-      <w:r>
-        <w:t xml:space="preserve"> numerów telefonów</w:t>
-      </w:r>
-      <w:r>
-        <w:t>.</w:t>
-      </w:r>
-      <w:r>
-        <w:t xml:space="preserve"> Wymagania dotyczące umiędzynarodowienia i lokalizacji mogą być ponownie wykorzystywane w różnych projektach.</w:t>
-      </w:r>
-    </w:p>
-    <w:p>
-      <w:pPr>
-        <w:pStyle w:val="Nagwek1"/>
-      </w:pPr>
-      <w:bookmarkStart w:id="33" w:name="_Toc52991346"/>
-      <w:r>
-        <w:t>8.</w:t>
-      </w:r>
-      <w:r>
-        <w:t xml:space="preserve"> Inne wymagania</w:t>
-      </w:r>
-      <w:bookmarkEnd w:id="33"/>
-    </w:p>
-    <w:p>
-      <w:r>
-        <w:t>Opcjonalnie można z</w:t>
-      </w:r>
-      <w:r>
-        <w:t xml:space="preserve">definiować dowolne inne wymagania nie zdefiniowane wcześniej w tym SRS. </w:t>
-      </w:r>
-      <w:r>
-        <w:t>Przykładowo wymagania prawne, finansowe; wymagania instalacji produktu, jego konfiguracji, u</w:t>
-      </w:r>
-      <w:r>
-        <w:t>ruchomienia czy wyłączenia.</w:t>
-      </w:r>
-    </w:p>
-    <w:p>
-      <w:pPr>
-        <w:pStyle w:val="Nagwek1"/>
-      </w:pPr>
-      <w:bookmarkStart w:id="34" w:name="_Toc52991347"/>
-      <w:r>
-        <w:t>Suplement</w:t>
-      </w:r>
-      <w:r>
-        <w:t xml:space="preserve"> A: </w:t>
-      </w:r>
-      <w:r>
-        <w:t>Słownictwo</w:t>
-      </w:r>
-      <w:bookmarkEnd w:id="34"/>
-    </w:p>
-    <w:p>
-      <w:r>
-        <w:t>Należy z</w:t>
-      </w:r>
-      <w:r>
-        <w:t>definiować tutaj wszelkie skróty i specjalistyczne słownictwo używane w tym dokumencie.</w:t>
-      </w:r>
-    </w:p>
-    <w:p>
-      <w:pPr>
-        <w:pStyle w:val="Nagwek1"/>
-      </w:pPr>
-      <w:bookmarkStart w:id="35" w:name="_Toc52991348"/>
-      <w:r>
-        <w:lastRenderedPageBreak/>
-        <w:t>Suplement</w:t>
-      </w:r>
-      <w:r>
-        <w:t xml:space="preserve"> B: </w:t>
-      </w:r>
-      <w:r>
-        <w:t>Modele analityczne</w:t>
-      </w:r>
-      <w:bookmarkEnd w:id="35"/>
-    </w:p>
-    <w:p>
-      <w:r>
-        <w:t>W tej opcjonalnej sekcji należy umieścić wszelkie modele analityczne które pomogą czytelnikowi zrozumieć system. Przykładowo drzewa funkcjonalności, diagramy ERD, procesy BPMN. Czasem czytelniejsze może b</w:t>
-      </w:r>
-      <w:r>
-        <w:t xml:space="preserve">yć umieszczenie tych diagramów bezpośrednio w treści </w:t>
-      </w:r>
-      <w:proofErr w:type="spellStart"/>
-      <w:r>
-        <w:t>SRSa</w:t>
-      </w:r>
-      <w:proofErr w:type="spellEnd"/>
-      <w:r>
-        <w:t>.</w:t>
-      </w:r>
-    </w:p>
+      <w:r>
+        <w:rPr>
+          <w:lang w:val="en-US"/>
+        </w:rPr>
+        <w:t>Mark</w:t>
+      </w:r>
+      <w:r>
+        <w:rPr>
+          <w:lang w:val="en-US"/>
+        </w:rPr>
+        <w:t>u</w:t>
+      </w:r>
+      <w:r>
+        <w:rPr>
+          <w:lang w:val="en-US"/>
+        </w:rPr>
+        <w:t>p</w:t>
+      </w:r>
+      <w:r>
+        <w:rPr>
+          <w:lang w:val="en-US"/>
+        </w:rPr>
+        <w:t xml:space="preserve"> </w:t>
+      </w:r>
+      <w:r>
+        <w:rPr>
+          <w:lang w:val="en-US"/>
+        </w:rPr>
+        <w:t>Language</w:t>
+      </w:r>
+    </w:p>
+    <w:p/>
     <w:sectPr>
-      <w:footerReference w:type="default" r:id="rId8"/>
+      <w:footerReference w:type="default" r:id="rId9"/>
       <w:pgSz w:w="11906" w:h="16838"/>
       <w:pgMar w:top="720" w:right="720" w:bottom="720" w:left="720" w:header="708" w:footer="708" w:gutter="0"/>
       <w:cols w:space="708"/>
@@ -4250,6 +4701,119 @@
       </w:rPr>
     </w:lvl>
   </w:abstractNum>
+  <w:abstractNum w:abstractNumId="1" w15:restartNumberingAfterBreak="0">
+    <w:nsid w:val="3A87065E"/>
+    <w:multiLevelType w:val="hybridMultilevel"/>
+    <w:tmpl w:val="E33E4024"/>
+    <w:lvl w:ilvl="0" w:tplc="04150001">
+      <w:start w:val="1"/>
+      <w:numFmt w:val="bullet"/>
+      <w:lvlText w:val=""/>
+      <w:lvlJc w:val="left"/>
+      <w:pPr>
+        <w:ind w:left="720" w:hanging="360"/>
+      </w:pPr>
+      <w:rPr>
+        <w:rFonts w:ascii="Symbol" w:hAnsi="Symbol" w:hint="default"/>
+      </w:rPr>
+    </w:lvl>
+    <w:lvl w:ilvl="1" w:tplc="04150003">
+      <w:start w:val="1"/>
+      <w:numFmt w:val="bullet"/>
+      <w:lvlText w:val="o"/>
+      <w:lvlJc w:val="left"/>
+      <w:pPr>
+        <w:ind w:left="1440" w:hanging="360"/>
+      </w:pPr>
+      <w:rPr>
+        <w:rFonts w:ascii="Courier New" w:hAnsi="Courier New" w:cs="Courier New" w:hint="default"/>
+      </w:rPr>
+    </w:lvl>
+    <w:lvl w:ilvl="2" w:tplc="04150005">
+      <w:start w:val="1"/>
+      <w:numFmt w:val="bullet"/>
+      <w:lvlText w:val=""/>
+      <w:lvlJc w:val="left"/>
+      <w:pPr>
+        <w:ind w:left="2160" w:hanging="360"/>
+      </w:pPr>
+      <w:rPr>
+        <w:rFonts w:ascii="Wingdings" w:hAnsi="Wingdings" w:hint="default"/>
+      </w:rPr>
+    </w:lvl>
+    <w:lvl w:ilvl="3" w:tplc="04150001" w:tentative="1">
+      <w:start w:val="1"/>
+      <w:numFmt w:val="bullet"/>
+      <w:lvlText w:val=""/>
+      <w:lvlJc w:val="left"/>
+      <w:pPr>
+        <w:ind w:left="2880" w:hanging="360"/>
+      </w:pPr>
+      <w:rPr>
+        <w:rFonts w:ascii="Symbol" w:hAnsi="Symbol" w:hint="default"/>
+      </w:rPr>
+    </w:lvl>
+    <w:lvl w:ilvl="4" w:tplc="04150003" w:tentative="1">
+      <w:start w:val="1"/>
+      <w:numFmt w:val="bullet"/>
+      <w:lvlText w:val="o"/>
+      <w:lvlJc w:val="left"/>
+      <w:pPr>
+        <w:ind w:left="3600" w:hanging="360"/>
+      </w:pPr>
+      <w:rPr>
+        <w:rFonts w:ascii="Courier New" w:hAnsi="Courier New" w:cs="Courier New" w:hint="default"/>
+      </w:rPr>
+    </w:lvl>
+    <w:lvl w:ilvl="5" w:tplc="04150005" w:tentative="1">
+      <w:start w:val="1"/>
+      <w:numFmt w:val="bullet"/>
+      <w:lvlText w:val=""/>
+      <w:lvlJc w:val="left"/>
+      <w:pPr>
+        <w:ind w:left="4320" w:hanging="360"/>
+      </w:pPr>
+      <w:rPr>
+        <w:rFonts w:ascii="Wingdings" w:hAnsi="Wingdings" w:hint="default"/>
+      </w:rPr>
+    </w:lvl>
+    <w:lvl w:ilvl="6" w:tplc="04150001" w:tentative="1">
+      <w:start w:val="1"/>
+      <w:numFmt w:val="bullet"/>
+      <w:lvlText w:val=""/>
+      <w:lvlJc w:val="left"/>
+      <w:pPr>
+        <w:ind w:left="5040" w:hanging="360"/>
+      </w:pPr>
+      <w:rPr>
+        <w:rFonts w:ascii="Symbol" w:hAnsi="Symbol" w:hint="default"/>
+      </w:rPr>
+    </w:lvl>
+    <w:lvl w:ilvl="7" w:tplc="04150003" w:tentative="1">
+      <w:start w:val="1"/>
+      <w:numFmt w:val="bullet"/>
+      <w:lvlText w:val="o"/>
+      <w:lvlJc w:val="left"/>
+      <w:pPr>
+        <w:ind w:left="5760" w:hanging="360"/>
+      </w:pPr>
+      <w:rPr>
+        <w:rFonts w:ascii="Courier New" w:hAnsi="Courier New" w:cs="Courier New" w:hint="default"/>
+      </w:rPr>
+    </w:lvl>
+    <w:lvl w:ilvl="8" w:tplc="04150005" w:tentative="1">
+      <w:start w:val="1"/>
+      <w:numFmt w:val="bullet"/>
+      <w:lvlText w:val=""/>
+      <w:lvlJc w:val="left"/>
+      <w:pPr>
+        <w:ind w:left="6480" w:hanging="360"/>
+      </w:pPr>
+      <w:rPr>
+        <w:rFonts w:ascii="Wingdings" w:hAnsi="Wingdings" w:hint="default"/>
+      </w:rPr>
+    </w:lvl>
+  </w:abstractNum>
   <w:abstractNum w:abstractNumId="2" w15:restartNumberingAfterBreak="0">
     <w:nsid w:val="54FF7FC4"/>
     <w:multiLevelType w:val="hybridMultilevel"/>
@@ -4395,6 +4959,9 @@
   </w:num>
   <w:num w:numId="2">
     <w:abstractNumId w:val="0"/>
+  </w:num>
+  <w:num w:numId="6">
+    <w:abstractNumId w:val="1"/>
   </w:num>
 </w:numbering>
 </file>
@@ -4889,7 +5456,6 @@
   <w:style w:type="character" w:default="1" w:styleId="Domylnaczcionkaakapitu">
     <w:name w:val="Default Paragraph Font"/>
     <w:uiPriority w:val="1"/>
-    <w:semiHidden/>
     <w:unhideWhenUsed/>
   </w:style>
   <w:style w:type="table" w:default="1" w:styleId="Standardowy">

</xml_diff>